<commit_message>
Wrote more of the writeup
</commit_message>
<xml_diff>
--- a/README.docx
+++ b/README.docx
@@ -111,6 +111,7 @@
           <w:rFonts w:ascii="Times" w:cs="Times New Roman" w:eastAsia="Times New Roman" w:hAnsi="Times"/>
           <w:color w:val="000000"/>
         </w:rPr>
+        <w:t>The group consists of Owen Xia and Brian Griffith.</w:t>
       </w:r>
     </w:p>
     <w:p>
@@ -182,6 +183,7 @@
           <w:rFonts w:ascii="Times" w:cs="Times New Roman" w:eastAsia="Times New Roman" w:hAnsi="Times"/>
           <w:color w:val="000000"/>
         </w:rPr>
+        <w:t>We did not receive any external assistance outside of code in the book.</w:t>
       </w:r>
     </w:p>
     <w:p>
@@ -275,6 +277,52 @@
           <w:rFonts w:ascii="Times" w:cs="Times New Roman" w:eastAsia="Times New Roman" w:hAnsi="Times"/>
           <w:color w:val="000000"/>
         </w:rPr>
+        <w:t>a. Collectively, it took roughly ~30 hours.</w:t>
+      </w:r>
+    </w:p>
+    <w:p>
+      <w:pPr>
+        <w:pStyle w:val="style0"/>
+        <w:ind w:hanging="0" w:left="720" w:right="0"/>
+      </w:pPr>
+      <w:r>
+        <w:rPr>
+          <w:rFonts w:ascii="Times" w:cs="Times New Roman" w:eastAsia="Times New Roman" w:hAnsi="Times"/>
+          <w:color w:val="000000"/>
+        </w:rPr>
+        <w:t xml:space="preserve">b. </w:t>
+      </w:r>
+      <w:r>
+        <w:rPr>
+          <w:rFonts w:ascii="Times" w:cs="Times New Roman" w:eastAsia="Times New Roman" w:hAnsi="Times"/>
+          <w:color w:val="000000"/>
+        </w:rPr>
+        <w:t>Correlator, AVLTree and FourHeap took quite a lot of time.</w:t>
+      </w:r>
+    </w:p>
+    <w:p>
+      <w:pPr>
+        <w:pStyle w:val="style0"/>
+        <w:ind w:hanging="0" w:left="720" w:right="0"/>
+      </w:pPr>
+      <w:r>
+        <w:rPr>
+          <w:rFonts w:ascii="Times" w:cs="Times New Roman" w:eastAsia="Times New Roman" w:hAnsi="Times"/>
+          <w:color w:val="000000"/>
+        </w:rPr>
+        <w:t>c. Include more .txt files for our reading enjoyment.</w:t>
+      </w:r>
+    </w:p>
+    <w:p>
+      <w:pPr>
+        <w:pStyle w:val="style0"/>
+        <w:ind w:hanging="0" w:left="720" w:right="0"/>
+      </w:pPr>
+      <w:r>
+        <w:rPr>
+          <w:rFonts w:ascii="Times" w:cs="Times New Roman" w:eastAsia="Times New Roman" w:hAnsi="Times"/>
+          <w:color w:val="000000"/>
+        </w:rPr>
       </w:r>
     </w:p>
     <w:p>
@@ -316,6 +364,7 @@
           <w:rFonts w:ascii="Times" w:cs="Times New Roman" w:eastAsia="Times New Roman" w:hAnsi="Times"/>
           <w:color w:val="000000"/>
         </w:rPr>
+        <w:t>We didn't do any of the “above and beyond” projects.</w:t>
       </w:r>
     </w:p>
     <w:p>
@@ -409,18 +458,99 @@
           <w:rFonts w:ascii="Times" w:cs="Times New Roman" w:eastAsia="Times New Roman" w:hAnsi="Times"/>
           <w:color w:val="000000"/>
         </w:rPr>
-      </w:r>
-    </w:p>
-    <w:p>
-      <w:pPr>
-        <w:pStyle w:val="style0"/>
-        <w:ind w:hanging="0" w:left="720" w:right="0"/>
-      </w:pPr>
-      <w:r>
-        <w:rPr>
-          <w:rFonts w:ascii="Times" w:cs="Times New Roman" w:eastAsia="Times New Roman" w:hAnsi="Times"/>
-          <w:color w:val="000000"/>
-        </w:rPr>
+        <w:t xml:space="preserve">a. We thought about </w:t>
+      </w:r>
+      <w:r>
+        <w:rPr>
+          <w:rFonts w:ascii="Times" w:cs="Times New Roman" w:eastAsia="Times New Roman" w:hAnsi="Times"/>
+          <w:color w:val="000000"/>
+        </w:rPr>
+        <w:t xml:space="preserve">and tested </w:t>
+      </w:r>
+      <w:r>
+        <w:rPr>
+          <w:rFonts w:ascii="Times" w:cs="Times New Roman" w:eastAsia="Times New Roman" w:hAnsi="Times"/>
+          <w:color w:val="000000"/>
+        </w:rPr>
+        <w:t xml:space="preserve">inputs that would cause the data structure's properties to change, like rehashing </w:t>
+      </w:r>
+      <w:r>
+        <w:rPr>
+          <w:rFonts w:ascii="Times" w:cs="Times New Roman" w:eastAsia="Times New Roman" w:hAnsi="Times"/>
+          <w:color w:val="000000"/>
+        </w:rPr>
+        <w:t>or</w:t>
+      </w:r>
+      <w:r>
+        <w:rPr>
+          <w:rFonts w:ascii="Times" w:cs="Times New Roman" w:eastAsia="Times New Roman" w:hAnsi="Times"/>
+          <w:color w:val="000000"/>
+        </w:rPr>
+        <w:t xml:space="preserve"> resizing array-based implementations. </w:t>
+      </w:r>
+      <w:r>
+        <w:rPr>
+          <w:rFonts w:ascii="Times" w:cs="Times New Roman" w:eastAsia="Times New Roman" w:hAnsi="Times"/>
+          <w:color w:val="000000"/>
+        </w:rPr>
+        <w:t>We tested our structures' “stability” by making sure the other function calls worked with the changed structures. We also designed our JUnit tests around more blackbox issues, like dealing with duplicates, large input and exceptions.</w:t>
+      </w:r>
+    </w:p>
+    <w:p>
+      <w:pPr>
+        <w:pStyle w:val="style0"/>
+        <w:ind w:hanging="0" w:left="720" w:right="0"/>
+      </w:pPr>
+      <w:r>
+        <w:rPr>
+          <w:rFonts w:ascii="Times" w:cs="Times New Roman" w:eastAsia="Times New Roman" w:hAnsi="Times"/>
+          <w:color w:val="000000"/>
+        </w:rPr>
+      </w:r>
+    </w:p>
+    <w:p>
+      <w:pPr>
+        <w:pStyle w:val="style0"/>
+        <w:ind w:hanging="0" w:left="720" w:right="0"/>
+      </w:pPr>
+      <w:r>
+        <w:rPr>
+          <w:rFonts w:ascii="Times" w:cs="Times New Roman" w:eastAsia="Times New Roman" w:hAnsi="Times"/>
+          <w:color w:val="000000"/>
+        </w:rPr>
+        <w:t xml:space="preserve">b. </w:t>
+      </w:r>
+      <w:r>
+        <w:rPr>
+          <w:rFonts w:ascii="Times" w:cs="Times New Roman" w:eastAsia="Times New Roman" w:hAnsi="Times"/>
+          <w:color w:val="000000"/>
+        </w:rPr>
+        <w:t xml:space="preserve">For FourHeap, heap order was not tested. </w:t>
+      </w:r>
+    </w:p>
+    <w:p>
+      <w:pPr>
+        <w:pStyle w:val="style0"/>
+        <w:ind w:hanging="0" w:left="720" w:right="0"/>
+      </w:pPr>
+      <w:r>
+        <w:rPr>
+          <w:rFonts w:ascii="Times" w:cs="Times New Roman" w:eastAsia="Times New Roman" w:hAnsi="Times"/>
+          <w:color w:val="000000"/>
+        </w:rPr>
+      </w:r>
+    </w:p>
+    <w:p>
+      <w:pPr>
+        <w:pStyle w:val="style0"/>
+        <w:ind w:hanging="0" w:left="720" w:right="0"/>
+      </w:pPr>
+      <w:r>
+        <w:rPr>
+          <w:rFonts w:ascii="Times" w:cs="Times New Roman" w:eastAsia="Times New Roman" w:hAnsi="Times"/>
+          <w:color w:val="000000"/>
+        </w:rPr>
+        <w:t>c. Again, we thought about boundary cases where the data structure's elements were moved in some way. For example, we tested the validity of the AVLTree after multiple inserts as well as whether an input hashes to the same index after rehashing.</w:t>
       </w:r>
     </w:p>
     <w:p>
@@ -526,6 +656,9 @@
     <w:p>
       <w:pPr>
         <w:pStyle w:val="style24"/>
+        <w:tabs>
+          <w:tab w:leader="none" w:pos="6002" w:val="left"/>
+        </w:tabs>
       </w:pPr>
       <w:r>
         <w:rPr>
@@ -543,6 +676,60 @@
           <w:rFonts w:ascii="Times" w:cs="Times New Roman" w:eastAsia="Times New Roman" w:hAnsi="Times"/>
           <w:color w:val="000000"/>
         </w:rPr>
+        <w:t xml:space="preserve">a. </w:t>
+      </w:r>
+      <w:r>
+        <w:rPr>
+          <w:rFonts w:ascii="Times" w:cs="Times New Roman" w:eastAsia="Times New Roman" w:hAnsi="Times"/>
+          <w:color w:val="000000"/>
+        </w:rPr>
+        <w:t xml:space="preserve">Since we have to iterate through the tree recursively (which is bad for iterating only one element at a time), we have to use a stack to iterate through one node per call in O(n). </w:t>
+      </w:r>
+    </w:p>
+    <w:p>
+      <w:pPr>
+        <w:pStyle w:val="style24"/>
+      </w:pPr>
+      <w:r>
+        <w:rPr>
+          <w:rFonts w:ascii="Times" w:cs="Times New Roman" w:eastAsia="Times New Roman" w:hAnsi="Times"/>
+          <w:color w:val="000000"/>
+        </w:rPr>
+      </w:r>
+    </w:p>
+    <w:p>
+      <w:pPr>
+        <w:pStyle w:val="style24"/>
+      </w:pPr>
+      <w:r>
+        <w:rPr>
+          <w:rFonts w:ascii="Times" w:cs="Times New Roman" w:eastAsia="Times New Roman" w:hAnsi="Times"/>
+          <w:color w:val="000000"/>
+        </w:rPr>
+        <w:t>The LIFO property allows us to easily implement the traversal method since we don't have to keep track of an array index or anything to remind us of which index we're at in the traversal (postorder).</w:t>
+      </w:r>
+    </w:p>
+    <w:p>
+      <w:pPr>
+        <w:pStyle w:val="style24"/>
+      </w:pPr>
+      <w:r>
+        <w:rPr>
+          <w:rFonts w:ascii="Times" w:cs="Times New Roman" w:eastAsia="Times New Roman" w:hAnsi="Times"/>
+          <w:color w:val="000000"/>
+        </w:rPr>
+      </w:r>
+    </w:p>
+    <w:p>
+      <w:pPr>
+        <w:pStyle w:val="style24"/>
+      </w:pPr>
+      <w:r>
+        <w:rPr>
+          <w:rFonts w:ascii="Times" w:cs="Times New Roman" w:eastAsia="Times New Roman" w:hAnsi="Times"/>
+          <w:color w:val="000000"/>
+        </w:rPr>
+        <w:t>b. At any point, the maximum number of nodes in the stack is the height + 1. We just have to make sure that the stack is initialized to that value, so that the stack doesn't need to be resized.</w:t>
       </w:r>
     </w:p>
     <w:p>
@@ -627,6 +814,60 @@
           <w:rFonts w:ascii="Times" w:cs="Times New Roman" w:eastAsia="Times New Roman" w:hAnsi="Times"/>
           <w:color w:val="000000"/>
         </w:rPr>
+        <w:t xml:space="preserve">BST/AVL Trees can just be traversed in </w:t>
+      </w:r>
+      <w:r>
+        <w:rPr>
+          <w:rFonts w:ascii="Times" w:cs="Times New Roman" w:eastAsia="Times New Roman" w:hAnsi="Times"/>
+          <w:color w:val="000000"/>
+        </w:rPr>
+        <w:t>the stack-implemented</w:t>
+      </w:r>
+      <w:r>
+        <w:rPr>
+          <w:rFonts w:ascii="Times" w:cs="Times New Roman" w:eastAsia="Times New Roman" w:hAnsi="Times"/>
+          <w:color w:val="000000"/>
+        </w:rPr>
+        <w:t xml:space="preserve"> post-order traversal in O(n) </w:t>
+      </w:r>
+      <w:r>
+        <w:rPr>
+          <w:rFonts w:ascii="Times" w:cs="Times New Roman" w:eastAsia="Times New Roman" w:hAnsi="Times"/>
+          <w:color w:val="000000"/>
+        </w:rPr>
+        <w:t>(like what was done in the BST class)</w:t>
+      </w:r>
+      <w:r>
+        <w:rPr>
+          <w:rFonts w:ascii="Times" w:cs="Times New Roman" w:eastAsia="Times New Roman" w:hAnsi="Times"/>
+          <w:color w:val="000000"/>
+        </w:rPr>
+        <w:t xml:space="preserve">. </w:t>
+      </w:r>
+    </w:p>
+    <w:p>
+      <w:pPr>
+        <w:pStyle w:val="style0"/>
+        <w:ind w:hanging="0" w:left="720" w:right="0"/>
+      </w:pPr>
+      <w:r>
+        <w:rPr>
+          <w:rFonts w:ascii="Times" w:cs="Times New Roman" w:eastAsia="Times New Roman" w:hAnsi="Times"/>
+          <w:color w:val="000000"/>
+        </w:rPr>
+      </w:r>
+    </w:p>
+    <w:p>
+      <w:pPr>
+        <w:pStyle w:val="style0"/>
+        <w:ind w:hanging="0" w:left="720" w:right="0"/>
+      </w:pPr>
+      <w:r>
+        <w:rPr>
+          <w:rFonts w:ascii="Times" w:cs="Times New Roman" w:eastAsia="Times New Roman" w:hAnsi="Times"/>
+          <w:color w:val="000000"/>
+        </w:rPr>
+        <w:t>For MoveToFrontList and HashTable, we could iterate through the list every time and return the next max value. However, that results in a O(n^2) runtime. Instead, every element can be added to an array and then use any O(nlogn) sorting algorithm on the array. This run time would be O(n + nlogn) or O(nlogn).</w:t>
       </w:r>
     </w:p>
     <w:p>
@@ -725,6 +966,31 @@
     <w:p>
       <w:pPr>
         <w:pStyle w:val="style0"/>
+        <w:ind w:hanging="0" w:left="720" w:right="0"/>
+      </w:pPr>
+      <w:r>
+        <w:rPr>
+          <w:rFonts w:ascii="Times" w:cs="Times New Roman" w:eastAsia="Times New Roman" w:hAnsi="Times"/>
+          <w:color w:val="000000"/>
+        </w:rPr>
+        <w:t>The comparator must be able to effectively compare data objects if they're the same so that the count can be incremented instead of creating another DataCount object. The hasher must map the same data to the same integer as well.</w:t>
+      </w:r>
+    </w:p>
+    <w:p>
+      <w:pPr>
+        <w:pStyle w:val="style0"/>
+        <w:ind w:hanging="0" w:left="720" w:right="0"/>
+      </w:pPr>
+      <w:r>
+        <w:rPr>
+          <w:rFonts w:ascii="Times" w:cs="Times New Roman" w:eastAsia="Times New Roman" w:hAnsi="Times"/>
+          <w:color w:val="000000"/>
+        </w:rPr>
+      </w:r>
+    </w:p>
+    <w:p>
+      <w:pPr>
+        <w:pStyle w:val="style0"/>
         <w:numPr>
           <w:ilvl w:val="0"/>
           <w:numId w:val="1"/>
@@ -842,6 +1108,19 @@
           <w:b/>
           <w:color w:val="000000"/>
         </w:rPr>
+      </w:r>
+    </w:p>
+    <w:p>
+      <w:pPr>
+        <w:pStyle w:val="style0"/>
+        <w:ind w:hanging="0" w:left="720" w:right="0"/>
+      </w:pPr>
+      <w:r>
+        <w:rPr>
+          <w:rFonts w:ascii="Times" w:cs="Times New Roman" w:eastAsia="Times New Roman" w:hAnsi="Times"/>
+          <w:b/>
+          <w:color w:val="000000"/>
+        </w:rPr>
         <w:t>b) Experimental Results (Your graph and table of results &amp; Interpretation).</w:t>
       </w:r>
     </w:p>
@@ -1470,37 +1749,456 @@
     <w:p>
       <w:pPr>
         <w:pStyle w:val="style0"/>
-        <w:ind w:hanging="0" w:left="720" w:right="0"/>
-      </w:pPr>
-      <w:r>
-        <w:rPr>
-          <w:rFonts w:ascii="Times" w:cs="Times New Roman" w:eastAsia="Times New Roman" w:hAnsi="Times"/>
-          <w:color w:val="000000"/>
-        </w:rPr>
-      </w:r>
-    </w:p>
-    <w:p>
-      <w:pPr>
-        <w:pStyle w:val="style0"/>
-        <w:ind w:hanging="0" w:left="720" w:right="0"/>
-      </w:pPr>
-      <w:r>
-        <w:rPr>
-          <w:rFonts w:ascii="Times" w:cs="Times New Roman" w:eastAsia="Times New Roman" w:hAnsi="Times"/>
-          <w:color w:val="000000"/>
-        </w:rPr>
-      </w:r>
-    </w:p>
-    <w:p>
-      <w:pPr>
-        <w:pStyle w:val="style0"/>
-        <w:ind w:hanging="0" w:left="720" w:right="0"/>
-      </w:pPr>
-      <w:r>
-        <w:rPr>
-          <w:rFonts w:ascii="Times" w:cs="Times New Roman" w:eastAsia="Times New Roman" w:hAnsi="Times"/>
-          <w:color w:val="000000"/>
-        </w:rPr>
+        <w:ind w:hanging="0" w:left="0" w:right="0"/>
+        <w:jc w:val="left"/>
+      </w:pPr>
+      <w:r>
+        <w:rPr>
+          <w:rFonts w:ascii="Times" w:cs="Times New Roman" w:eastAsia="Times New Roman" w:hAnsi="Times"/>
+          <w:color w:val="000000"/>
+        </w:rPr>
+        <w:tab/>
+      </w:r>
+    </w:p>
+    <w:p>
+      <w:pPr>
+        <w:pStyle w:val="style0"/>
+        <w:ind w:hanging="0" w:left="0" w:right="0"/>
+        <w:jc w:val="center"/>
+      </w:pPr>
+      <w:r>
+        <w:rPr>
+          <w:rFonts w:ascii="Times" w:cs="Times New Roman" w:eastAsia="Times New Roman" w:hAnsi="Times"/>
+          <w:color w:val="000000"/>
+        </w:rPr>
+        <w:t>Variance Between Works</w:t>
+      </w:r>
+    </w:p>
+    <w:tbl>
+      <w:tblPr>
+        <w:jc w:val="left"/>
+        <w:tblInd w:type="dxa" w:w="2505"/>
+        <w:tblBorders>
+          <w:top w:color="000000" w:space="0" w:sz="2" w:val="single"/>
+          <w:left w:color="000000" w:space="0" w:sz="2" w:val="single"/>
+          <w:bottom w:color="000000" w:space="0" w:sz="2" w:val="single"/>
+        </w:tblBorders>
+      </w:tblPr>
+      <w:tblGrid>
+        <w:gridCol w:w="1789"/>
+        <w:gridCol w:w="2432"/>
+        <w:gridCol w:w="1329"/>
+      </w:tblGrid>
+      <w:tr>
+        <w:trPr>
+          <w:cantSplit w:val="false"/>
+        </w:trPr>
+        <w:tc>
+          <w:tcPr>
+            <w:tcW w:type="dxa" w:w="1789"/>
+            <w:tcBorders>
+              <w:top w:color="000000" w:space="0" w:sz="2" w:val="single"/>
+              <w:left w:color="000000" w:space="0" w:sz="2" w:val="single"/>
+              <w:bottom w:color="000000" w:space="0" w:sz="2" w:val="single"/>
+            </w:tcBorders>
+            <w:shd w:fill="auto" w:val="clear"/>
+            <w:tcMar>
+              <w:top w:type="dxa" w:w="55"/>
+              <w:left w:type="dxa" w:w="55"/>
+              <w:bottom w:type="dxa" w:w="55"/>
+              <w:right w:type="dxa" w:w="55"/>
+            </w:tcMar>
+          </w:tcPr>
+          <w:p>
+            <w:pPr>
+              <w:pStyle w:val="style25"/>
+              <w:jc w:val="left"/>
+            </w:pPr>
+            <w:r>
+              <w:rPr>
+                <w:rFonts w:ascii="Times" w:cs="Times New Roman" w:eastAsia="Times New Roman" w:hAnsi="Times"/>
+              </w:rPr>
+              <w:t>Text 1</w:t>
+            </w:r>
+          </w:p>
+        </w:tc>
+        <w:tc>
+          <w:tcPr>
+            <w:tcW w:type="dxa" w:w="2432"/>
+            <w:tcBorders>
+              <w:top w:color="000000" w:space="0" w:sz="2" w:val="single"/>
+              <w:left w:color="000000" w:space="0" w:sz="2" w:val="single"/>
+              <w:bottom w:color="000000" w:space="0" w:sz="2" w:val="single"/>
+            </w:tcBorders>
+            <w:shd w:fill="auto" w:val="clear"/>
+            <w:tcMar>
+              <w:top w:type="dxa" w:w="55"/>
+              <w:left w:type="dxa" w:w="55"/>
+              <w:bottom w:type="dxa" w:w="55"/>
+              <w:right w:type="dxa" w:w="55"/>
+            </w:tcMar>
+          </w:tcPr>
+          <w:p>
+            <w:pPr>
+              <w:pStyle w:val="style25"/>
+              <w:jc w:val="left"/>
+            </w:pPr>
+            <w:r>
+              <w:rPr>
+                <w:rFonts w:ascii="Times" w:cs="Times New Roman" w:eastAsia="Times New Roman" w:hAnsi="Times"/>
+              </w:rPr>
+              <w:t>Text 2</w:t>
+            </w:r>
+          </w:p>
+        </w:tc>
+        <w:tc>
+          <w:tcPr>
+            <w:tcW w:type="dxa" w:w="1329"/>
+            <w:tcBorders>
+              <w:top w:color="000000" w:space="0" w:sz="2" w:val="single"/>
+              <w:left w:color="000000" w:space="0" w:sz="2" w:val="single"/>
+              <w:bottom w:color="000000" w:space="0" w:sz="2" w:val="single"/>
+              <w:right w:color="000000" w:space="0" w:sz="2" w:val="single"/>
+            </w:tcBorders>
+            <w:shd w:fill="auto" w:val="clear"/>
+            <w:tcMar>
+              <w:top w:type="dxa" w:w="55"/>
+              <w:left w:type="dxa" w:w="55"/>
+              <w:bottom w:type="dxa" w:w="55"/>
+              <w:right w:type="dxa" w:w="55"/>
+            </w:tcMar>
+          </w:tcPr>
+          <w:p>
+            <w:pPr>
+              <w:pStyle w:val="style25"/>
+              <w:jc w:val="left"/>
+            </w:pPr>
+            <w:r>
+              <w:rPr>
+                <w:rFonts w:ascii="Times" w:cs="Times New Roman" w:eastAsia="Times New Roman" w:hAnsi="Times"/>
+              </w:rPr>
+              <w:t>Variance</w:t>
+            </w:r>
+          </w:p>
+        </w:tc>
+      </w:tr>
+      <w:tr>
+        <w:trPr>
+          <w:cantSplit w:val="false"/>
+        </w:trPr>
+        <w:tc>
+          <w:tcPr>
+            <w:tcW w:type="dxa" w:w="1789"/>
+            <w:tcBorders>
+              <w:left w:color="000000" w:space="0" w:sz="2" w:val="single"/>
+              <w:bottom w:color="000000" w:space="0" w:sz="2" w:val="single"/>
+            </w:tcBorders>
+            <w:shd w:fill="auto" w:val="clear"/>
+            <w:tcMar>
+              <w:top w:type="dxa" w:w="55"/>
+              <w:left w:type="dxa" w:w="55"/>
+              <w:bottom w:type="dxa" w:w="55"/>
+              <w:right w:type="dxa" w:w="55"/>
+            </w:tcMar>
+          </w:tcPr>
+          <w:p>
+            <w:pPr>
+              <w:pStyle w:val="style25"/>
+              <w:jc w:val="left"/>
+            </w:pPr>
+            <w:r>
+              <w:rPr>
+                <w:rFonts w:ascii="Times" w:cs="Times New Roman" w:eastAsia="Times New Roman" w:hAnsi="Times"/>
+              </w:rPr>
+              <w:t>Hamlet</w:t>
+            </w:r>
+          </w:p>
+        </w:tc>
+        <w:tc>
+          <w:tcPr>
+            <w:tcW w:type="dxa" w:w="2432"/>
+            <w:tcBorders>
+              <w:left w:color="000000" w:space="0" w:sz="2" w:val="single"/>
+              <w:bottom w:color="000000" w:space="0" w:sz="2" w:val="single"/>
+            </w:tcBorders>
+            <w:shd w:fill="auto" w:val="clear"/>
+            <w:tcMar>
+              <w:top w:type="dxa" w:w="55"/>
+              <w:left w:type="dxa" w:w="55"/>
+              <w:bottom w:type="dxa" w:w="55"/>
+              <w:right w:type="dxa" w:w="55"/>
+            </w:tcMar>
+          </w:tcPr>
+          <w:p>
+            <w:pPr>
+              <w:pStyle w:val="style25"/>
+              <w:jc w:val="left"/>
+            </w:pPr>
+            <w:r>
+              <w:rPr>
+                <w:rFonts w:ascii="Times" w:cs="Times New Roman" w:eastAsia="Times New Roman" w:hAnsi="Times"/>
+              </w:rPr>
+              <w:t>Othello</w:t>
+            </w:r>
+          </w:p>
+        </w:tc>
+        <w:tc>
+          <w:tcPr>
+            <w:tcW w:type="dxa" w:w="1329"/>
+            <w:tcBorders>
+              <w:left w:color="000000" w:space="0" w:sz="2" w:val="single"/>
+              <w:bottom w:color="000000" w:space="0" w:sz="2" w:val="single"/>
+              <w:right w:color="000000" w:space="0" w:sz="2" w:val="single"/>
+            </w:tcBorders>
+            <w:shd w:fill="auto" w:val="clear"/>
+            <w:tcMar>
+              <w:top w:type="dxa" w:w="55"/>
+              <w:left w:type="dxa" w:w="55"/>
+              <w:bottom w:type="dxa" w:w="55"/>
+              <w:right w:type="dxa" w:w="55"/>
+            </w:tcMar>
+          </w:tcPr>
+          <w:p>
+            <w:pPr>
+              <w:pStyle w:val="style25"/>
+              <w:jc w:val="left"/>
+            </w:pPr>
+            <w:r>
+              <w:rPr>
+                <w:rFonts w:ascii="Times" w:cs="Times New Roman" w:eastAsia="Times New Roman" w:hAnsi="Times"/>
+              </w:rPr>
+              <w:t>1.76E-4</w:t>
+            </w:r>
+          </w:p>
+        </w:tc>
+      </w:tr>
+      <w:tr>
+        <w:trPr>
+          <w:cantSplit w:val="false"/>
+        </w:trPr>
+        <w:tc>
+          <w:tcPr>
+            <w:tcW w:type="dxa" w:w="1789"/>
+            <w:tcBorders>
+              <w:left w:color="000000" w:space="0" w:sz="2" w:val="single"/>
+              <w:bottom w:color="000000" w:space="0" w:sz="2" w:val="single"/>
+            </w:tcBorders>
+            <w:shd w:fill="auto" w:val="clear"/>
+            <w:tcMar>
+              <w:top w:type="dxa" w:w="55"/>
+              <w:left w:type="dxa" w:w="55"/>
+              <w:bottom w:type="dxa" w:w="55"/>
+              <w:right w:type="dxa" w:w="55"/>
+            </w:tcMar>
+          </w:tcPr>
+          <w:p>
+            <w:pPr>
+              <w:pStyle w:val="style25"/>
+              <w:jc w:val="left"/>
+            </w:pPr>
+            <w:r>
+              <w:rPr>
+                <w:rFonts w:ascii="Times" w:cs="Times New Roman" w:eastAsia="Times New Roman" w:hAnsi="Times"/>
+              </w:rPr>
+              <w:t>Hamlet</w:t>
+            </w:r>
+          </w:p>
+        </w:tc>
+        <w:tc>
+          <w:tcPr>
+            <w:tcW w:type="dxa" w:w="2432"/>
+            <w:tcBorders>
+              <w:left w:color="000000" w:space="0" w:sz="2" w:val="single"/>
+              <w:bottom w:color="000000" w:space="0" w:sz="2" w:val="single"/>
+            </w:tcBorders>
+            <w:shd w:fill="auto" w:val="clear"/>
+            <w:tcMar>
+              <w:top w:type="dxa" w:w="55"/>
+              <w:left w:type="dxa" w:w="55"/>
+              <w:bottom w:type="dxa" w:w="55"/>
+              <w:right w:type="dxa" w:w="55"/>
+            </w:tcMar>
+          </w:tcPr>
+          <w:p>
+            <w:pPr>
+              <w:pStyle w:val="style25"/>
+              <w:jc w:val="left"/>
+            </w:pPr>
+            <w:r>
+              <w:rPr>
+                <w:rFonts w:ascii="Times" w:cs="Times New Roman" w:eastAsia="Times New Roman" w:hAnsi="Times"/>
+              </w:rPr>
+              <w:t>Macbeth</w:t>
+            </w:r>
+          </w:p>
+        </w:tc>
+        <w:tc>
+          <w:tcPr>
+            <w:tcW w:type="dxa" w:w="1329"/>
+            <w:tcBorders>
+              <w:left w:color="000000" w:space="0" w:sz="2" w:val="single"/>
+              <w:bottom w:color="000000" w:space="0" w:sz="2" w:val="single"/>
+              <w:right w:color="000000" w:space="0" w:sz="2" w:val="single"/>
+            </w:tcBorders>
+            <w:shd w:fill="auto" w:val="clear"/>
+            <w:tcMar>
+              <w:top w:type="dxa" w:w="55"/>
+              <w:left w:type="dxa" w:w="55"/>
+              <w:bottom w:type="dxa" w:w="55"/>
+              <w:right w:type="dxa" w:w="55"/>
+            </w:tcMar>
+          </w:tcPr>
+          <w:p>
+            <w:pPr>
+              <w:pStyle w:val="style25"/>
+              <w:jc w:val="left"/>
+            </w:pPr>
+            <w:r>
+              <w:rPr>
+                <w:rFonts w:ascii="Times" w:cs="Times New Roman" w:eastAsia="Times New Roman" w:hAnsi="Times"/>
+              </w:rPr>
+              <w:t>1.89E-4</w:t>
+            </w:r>
+          </w:p>
+        </w:tc>
+      </w:tr>
+      <w:tr>
+        <w:trPr>
+          <w:cantSplit w:val="false"/>
+        </w:trPr>
+        <w:tc>
+          <w:tcPr>
+            <w:tcW w:type="dxa" w:w="1789"/>
+            <w:tcBorders>
+              <w:left w:color="000000" w:space="0" w:sz="2" w:val="single"/>
+              <w:bottom w:color="000000" w:space="0" w:sz="2" w:val="single"/>
+            </w:tcBorders>
+            <w:shd w:fill="auto" w:val="clear"/>
+            <w:tcMar>
+              <w:top w:type="dxa" w:w="55"/>
+              <w:left w:type="dxa" w:w="55"/>
+              <w:bottom w:type="dxa" w:w="55"/>
+              <w:right w:type="dxa" w:w="55"/>
+            </w:tcMar>
+          </w:tcPr>
+          <w:p>
+            <w:pPr>
+              <w:pStyle w:val="style25"/>
+              <w:jc w:val="left"/>
+            </w:pPr>
+            <w:r>
+              <w:rPr>
+                <w:rFonts w:ascii="Times" w:cs="Times New Roman" w:eastAsia="Times New Roman" w:hAnsi="Times"/>
+              </w:rPr>
+              <w:t>Hamlet</w:t>
+            </w:r>
+          </w:p>
+        </w:tc>
+        <w:tc>
+          <w:tcPr>
+            <w:tcW w:type="dxa" w:w="2432"/>
+            <w:tcBorders>
+              <w:left w:color="000000" w:space="0" w:sz="2" w:val="single"/>
+              <w:bottom w:color="000000" w:space="0" w:sz="2" w:val="single"/>
+            </w:tcBorders>
+            <w:shd w:fill="auto" w:val="clear"/>
+            <w:tcMar>
+              <w:top w:type="dxa" w:w="55"/>
+              <w:left w:type="dxa" w:w="55"/>
+              <w:bottom w:type="dxa" w:w="55"/>
+              <w:right w:type="dxa" w:w="55"/>
+            </w:tcMar>
+          </w:tcPr>
+          <w:p>
+            <w:pPr>
+              <w:pStyle w:val="style25"/>
+              <w:jc w:val="left"/>
+            </w:pPr>
+            <w:r>
+              <w:rPr>
+                <w:rFonts w:ascii="Times" w:cs="Times New Roman" w:eastAsia="Times New Roman" w:hAnsi="Times"/>
+              </w:rPr>
+              <w:t>The Advancement of Learning</w:t>
+            </w:r>
+          </w:p>
+        </w:tc>
+        <w:tc>
+          <w:tcPr>
+            <w:tcW w:type="dxa" w:w="1329"/>
+            <w:tcBorders>
+              <w:left w:color="000000" w:space="0" w:sz="2" w:val="single"/>
+              <w:bottom w:color="000000" w:space="0" w:sz="2" w:val="single"/>
+              <w:right w:color="000000" w:space="0" w:sz="2" w:val="single"/>
+            </w:tcBorders>
+            <w:shd w:fill="auto" w:val="clear"/>
+            <w:tcMar>
+              <w:top w:type="dxa" w:w="55"/>
+              <w:left w:type="dxa" w:w="55"/>
+              <w:bottom w:type="dxa" w:w="55"/>
+              <w:right w:type="dxa" w:w="55"/>
+            </w:tcMar>
+          </w:tcPr>
+          <w:p>
+            <w:pPr>
+              <w:pStyle w:val="style25"/>
+              <w:jc w:val="left"/>
+            </w:pPr>
+            <w:r>
+              <w:rPr>
+                <w:rFonts w:ascii="Times" w:cs="Times New Roman" w:eastAsia="Times New Roman" w:hAnsi="Times"/>
+              </w:rPr>
+              <w:t>4.621E-4</w:t>
+            </w:r>
+          </w:p>
+        </w:tc>
+      </w:tr>
+    </w:tbl>
+    <w:p>
+      <w:pPr>
+        <w:pStyle w:val="style0"/>
+        <w:ind w:hanging="0" w:left="720" w:right="0"/>
+        <w:jc w:val="left"/>
+      </w:pPr>
+      <w:r>
+        <w:rPr>
+          <w:rFonts w:ascii="Times" w:cs="Times New Roman" w:eastAsia="Times New Roman" w:hAnsi="Times"/>
+          <w:color w:val="000000"/>
+        </w:rPr>
+      </w:r>
+    </w:p>
+    <w:p>
+      <w:pPr>
+        <w:pStyle w:val="style0"/>
+        <w:ind w:hanging="0" w:left="720" w:right="0"/>
+      </w:pPr>
+      <w:r>
+        <w:rPr>
+          <w:rFonts w:ascii="Times" w:cs="Times New Roman" w:eastAsia="Times New Roman" w:hAnsi="Times"/>
+          <w:color w:val="000000"/>
+        </w:rPr>
+        <w:tab/>
+        <w:t xml:space="preserve">Based on </w:t>
+      </w:r>
+      <w:r>
+        <w:rPr>
+          <w:rFonts w:ascii="Times" w:cs="Times New Roman" w:eastAsia="Times New Roman" w:hAnsi="Times"/>
+          <w:color w:val="000000"/>
+        </w:rPr>
+        <w:t>the above results</w:t>
+      </w:r>
+      <w:r>
+        <w:rPr>
+          <w:rFonts w:ascii="Times" w:cs="Times New Roman" w:eastAsia="Times New Roman" w:hAnsi="Times"/>
+          <w:color w:val="000000"/>
+        </w:rPr>
+        <w:t xml:space="preserve">, the variance between Shakespeare's works </w:t>
+      </w:r>
+      <w:r>
+        <w:rPr>
+          <w:rFonts w:ascii="Times" w:cs="Times New Roman" w:eastAsia="Times New Roman" w:hAnsi="Times"/>
+          <w:color w:val="000000"/>
+        </w:rPr>
+        <w:t>is much lower than the variance between Shakespeare and Bacon's works. Under the assumption that Bacon didn't have an alternate personality that anonymously authored plays in the same style, Shakespeare isn't a fake. In addition, Anne Hathaway (who was absolutely wonderful in Les Mis) married Shakespeare and Anne Hathaway doesn't marry fakes.</w:t>
       </w:r>
     </w:p>
     <w:p>
@@ -1677,6 +2375,77 @@
           <w:rFonts w:ascii="Times" w:cs="Times New Roman" w:eastAsia="Times New Roman" w:hAnsi="Times"/>
           <w:color w:val="000000"/>
         </w:rPr>
+        <w:tab/>
+        <w:t xml:space="preserve">a. We divided our code because the abstract classes provided enough abstraction for us to work without </w:t>
+      </w:r>
+    </w:p>
+    <w:p>
+      <w:pPr>
+        <w:pStyle w:val="style0"/>
+      </w:pPr>
+      <w:r>
+        <w:rPr>
+          <w:rFonts w:ascii="Times" w:cs="Times New Roman" w:eastAsia="Times New Roman" w:hAnsi="Times"/>
+          <w:color w:val="000000"/>
+        </w:rPr>
+        <w:tab/>
+        <w:t xml:space="preserve">knowing the exact implementations of the data structures. However, this meant that we were responsible </w:t>
+      </w:r>
+    </w:p>
+    <w:p>
+      <w:pPr>
+        <w:pStyle w:val="style0"/>
+      </w:pPr>
+      <w:r>
+        <w:rPr>
+          <w:rFonts w:ascii="Times" w:cs="Times New Roman" w:eastAsia="Times New Roman" w:hAnsi="Times"/>
+          <w:color w:val="000000"/>
+        </w:rPr>
+        <w:tab/>
+        <w:t xml:space="preserve">for our own bugs and that meant we had to be more responsible for writing correct code. A lot of classes </w:t>
+        <w:tab/>
+        <w:t xml:space="preserve">use other classes and oftentimes, we had to add functionality to classes we didn't work on. </w:t>
+      </w:r>
+    </w:p>
+    <w:p>
+      <w:pPr>
+        <w:pStyle w:val="style0"/>
+      </w:pPr>
+      <w:r>
+        <w:rPr>
+          <w:rFonts w:ascii="Times" w:cs="Times New Roman" w:eastAsia="Times New Roman" w:hAnsi="Times"/>
+          <w:color w:val="000000"/>
+        </w:rPr>
+        <w:tab/>
+        <w:t xml:space="preserve">b. Brian wrote MoveToFrontList/AVLTree/TopKSort/OtherSort and all of their tests. Owen implemented </w:t>
+        <w:tab/>
+        <w:t>WordCount/Sorter/FourHeap/StringComparator/HashTable/Correlator and all their tests.</w:t>
+      </w:r>
+    </w:p>
+    <w:p>
+      <w:pPr>
+        <w:pStyle w:val="style0"/>
+      </w:pPr>
+      <w:r>
+        <w:rPr>
+          <w:rFonts w:ascii="Times" w:cs="Times New Roman" w:eastAsia="Times New Roman" w:hAnsi="Times"/>
+          <w:color w:val="000000"/>
+        </w:rPr>
+        <w:tab/>
+        <w:t>c. Good: It's more fun to work together and less work.</w:t>
+      </w:r>
+    </w:p>
+    <w:p>
+      <w:pPr>
+        <w:pStyle w:val="style0"/>
+      </w:pPr>
+      <w:r>
+        <w:rPr>
+          <w:rFonts w:ascii="Times" w:cs="Times New Roman" w:eastAsia="Times New Roman" w:hAnsi="Times"/>
+          <w:color w:val="000000"/>
+        </w:rPr>
+        <w:tab/>
+        <w:t>Bad: It's individually harder to work when we don't know exact implementations.</w:t>
       </w:r>
     </w:p>
     <w:p>
@@ -2097,5 +2866,14 @@
     </w:pPr>
     <w:rPr/>
   </w:style>
+  <w:style w:styleId="style25" w:type="paragraph">
+    <w:name w:val="Table Contents"/>
+    <w:basedOn w:val="style0"/>
+    <w:next w:val="style25"/>
+    <w:pPr>
+      <w:suppressLineNumbers/>
+    </w:pPr>
+    <w:rPr/>
+  </w:style>
 </w:styles>
 </file>
</xml_diff>